<commit_message>
Supporting information ready for submission
</commit_message>
<xml_diff>
--- a/submissions/pnas-v5/supporting-information.docx
+++ b/submissions/pnas-v5/supporting-information.docx
@@ -659,22 +659,115 @@
         <w:pStyle w:val="FirstParagraph"/>
       </w:pPr>
       <w:r>
+        <w:t xml:space="preserve">After collecting the imitations in the transmission chain design, the imitations were submitted to analyses of acoustic similarity. The primary measure of acoustic similarity was obtained from research assistants who participated in a randomized rating procedure. We also measured algorthmic acoustic distance.</w:t>
+      </w:r>
+    </w:p>
+    <w:p>
+      <w:pPr>
+        <w:pStyle w:val="Heading2"/>
+      </w:pPr>
+      <w:bookmarkStart w:id="35" w:name="acoustic-similarity-judgments"/>
+      <w:bookmarkEnd w:id="35"/>
+      <w:r>
+        <w:t xml:space="preserve">Acoustic similarity judgments</w:t>
+      </w:r>
+    </w:p>
+    <w:p>
+      <w:pPr>
+        <w:pStyle w:val="FirstParagraph"/>
+      </w:pPr>
+      <w:r>
+        <w:t xml:space="preserve">Five research assistants rated the similarity between 324 different pairs of imitations. These pairs comprised consecutive imitations in the transmission chain design, e.g., each message was compared to its response. Message order was randomized on each trial so that participants did not know which message was the original and which message was the imitation. Participants were also blind to the overall generation of the imitations by randomizing generation from trial to trial. To facilitate consistency in rating, pairs of sounds were blocked by category, e.g., participants rated all tearing sounds before moving on to other categories of sounds. The instructions given to participants are stated below.</w:t>
+      </w:r>
+    </w:p>
+    <w:p>
+      <w:pPr>
+        <w:pStyle w:val="BlockText"/>
+      </w:pPr>
+      <w:r>
+        <w:t xml:space="preserve">On each trial, you will hear two sounds played in succession. To help you distinguish them, during the first you will see the number 1, and during the second a number 2. After hearing the second sound, you will be asked to rate how similar the two sounds are on a 7-point scale.</w:t>
+      </w:r>
+    </w:p>
+    <w:p>
+      <w:pPr>
+        <w:pStyle w:val="BlockText"/>
+      </w:pPr>
+      <w:r>
+        <w:t xml:space="preserve">A 7 means the sounds are nearly identical. That is, if you were to hear these two sounds played again, you would likely be unable to tell whether they were in the same or different order as the first time you heard them. A 1 on the scale means the sounds are entirely different and you would never confuse them. Each sound in the pair will come from a different speaker, so try to ignore differences due to just people having different voices. For example, a man and a woman saying the same word should get a high rating.</w:t>
+      </w:r>
+    </w:p>
+    <w:p>
+      <w:pPr>
+        <w:pStyle w:val="BlockText"/>
+      </w:pPr>
+      <w:r>
+        <w:t xml:space="preserve">Please try to use as much of the scale as you can while maximizing the likelihood that if you did this again, you would reach the same judgments. [...]</w:t>
+      </w:r>
+    </w:p>
+    <w:p>
+      <w:pPr>
+        <w:pStyle w:val="Heading2"/>
+      </w:pPr>
+      <w:bookmarkStart w:id="36" w:name="algorithimic-measures-of-acoustic-similarity"/>
+      <w:bookmarkEnd w:id="36"/>
+      <w:r>
+        <w:t xml:space="preserve">Algorithimic measures of acoustic similarity</w:t>
+      </w:r>
+    </w:p>
+    <w:p>
+      <w:pPr>
+        <w:pStyle w:val="FirstParagraph"/>
+      </w:pPr>
+      <w:r>
+        <w:t xml:space="preserve">To obtain algorithmic measures of acoustic similarity, we used the acoustic distance functions included in the Phonological Corpus Tools program</w:t>
+      </w:r>
+      <w:r>
+        <w:t xml:space="preserve"> </w:t>
+      </w:r>
+      <w:r>
+        <w:t xml:space="preserve">(Hall et al., n.d.)</w:t>
+      </w:r>
+      <w:r>
+        <w:t xml:space="preserve">. Using this program, we computed MFCC similarities between pairs of sounds using 12 coefficients in order to obtain speaker-independent estimates.</w:t>
+      </w:r>
+    </w:p>
+    <w:p>
+      <w:pPr>
+        <w:pStyle w:val="BodyText"/>
+      </w:pPr>
+      <w:r>
+        <w:t xml:space="preserve">We calculated average acoustic similarity in six kinds of comparisons (Fig. S5A). The first four kinds compared imitations within the same category of environmental sound (glass, tear, water, zipper). The most similar were imitations along consecutive transmissions chains (Within chain, consecutive). Next were all pairwise comparisons of imitations from the same chain (Within chain), followed by all pairwise comparisons leading from the same seed sound (Within seed), and finally all pairwise comparisons for imitations from all seeds within the same category (Within category). As expected, all four kinds of within category comparisons resulted in higher similarity scores than the between category comparisons. The between category comparisons included imitations from the same generation across different chains (Between category, same), and imitations from consecutive generations from different chains (Between category, consecutive).</w:t>
+      </w:r>
+    </w:p>
+    <w:p>
+      <w:pPr>
+        <w:pStyle w:val="BodyText"/>
+      </w:pPr>
+      <w:r>
+        <w:t xml:space="preserve">In parallel with the judgments of acoustic similarity, we also investigated how automated measures of acoustic similarity change over generation of imitation. In contrast to the judgments of acoustic similarity, for the automated analyses we did not find a reliable relationship between imitation generation and automated analysis of acoustic similarity (Fig. S5B). In Fig. S5C, the correlation between the two measures of acoustic similarity is shown.</w:t>
+      </w:r>
+    </w:p>
+    <w:p>
+      <w:pPr>
+        <w:pStyle w:val="FigureWithCaption"/>
+      </w:pPr>
+      <w:r>
         <w:drawing>
           <wp:inline>
             <wp:extent cx="3810000" cy="2540000"/>
             <wp:effectExtent b="0" l="0" r="0" t="0"/>
-            <wp:docPr descr="" title="" id="1" name="Picture"/>
+            <wp:docPr descr="Algorithmic measures of acoustic distance. A. Average acoustic distance between pairs of sounds grouped by type of comparison. B. Change in algorithmic acoustic distance over generations of imitations. C. Correlation between similarity judgments and algorithmic measures." title="" id="1" name="Picture"/>
             <a:graphic>
               <a:graphicData uri="http://schemas.openxmlformats.org/drawingml/2006/picture">
                 <pic:pic>
                   <pic:nvPicPr>
-                    <pic:cNvPr descr="supporting-information-figs/2-measuring-acoustic-similarity-1.pdf" id="0" name="Picture"/>
+                    <pic:cNvPr descr="supporting-information-figs/figS5-1.pdf" id="0" name="Picture"/>
                     <pic:cNvPicPr>
                       <a:picLocks noChangeArrowheads="1" noChangeAspect="1"/>
                     </pic:cNvPicPr>
                   </pic:nvPicPr>
                   <pic:blipFill>
-                    <a:blip r:embed="rId35"/>
+                    <a:blip r:embed="rId37"/>
                     <a:stretch>
                       <a:fillRect/>
                     </a:stretch>
@@ -703,118 +796,51 @@
     </w:p>
     <w:p>
       <w:pPr>
+        <w:pStyle w:val="ImageCaption"/>
+      </w:pPr>
+      <w:r>
+        <w:t xml:space="preserve">Algorithmic measures of acoustic distance. A. Average acoustic distance between pairs of sounds grouped by type of comparison. B. Change in algorithmic acoustic distance over generations of imitations. C. Correlation between similarity judgments and algorithmic measures.</w:t>
+      </w:r>
+    </w:p>
+    <w:p>
+      <w:pPr>
+        <w:pStyle w:val="Heading1"/>
+      </w:pPr>
+      <w:bookmarkStart w:id="38" w:name="matching-imitations-to-seeds"/>
+      <w:bookmarkEnd w:id="38"/>
+      <w:r>
+        <w:t xml:space="preserve">Matching imitations to seeds</w:t>
+      </w:r>
+    </w:p>
+    <w:p>
+      <w:pPr>
+        <w:pStyle w:val="FirstParagraph"/>
+      </w:pPr>
+      <w:r>
+        <w:t xml:space="preserve">To measure the extent to which imitations resembled their seed sound source, we tasked participants with matching the imitation to its source relative to other seed sounds used in the experiment (Fig. S6). Participants were assigned 4 seed sounds (between-subject) to serve as options in the 4AFC task. Mousing over the options played the sounds, which became active after the participant listened to the imitation one time completely. They were allowed to listen to the imitation as many times as they wanted. On each trial they were presented a different imitation and asked to match it to the seed sound they thought the imitator was trying to imitate.</w:t>
+      </w:r>
+    </w:p>
+    <w:p>
+      <w:pPr>
         <w:pStyle w:val="BodyText"/>
-      </w:pPr>
-      <w:r>
-        <w:t xml:space="preserve">After collecting the imitations in the transmission chain design, the imitations were submitted to analyses of acoustic similarity. The primary measure of acoustic similarity was obtained from research assistants who participated in a randomized rating procedure. We also measured algorthmic acoustic distance.</w:t>
-      </w:r>
-    </w:p>
-    <w:p>
-      <w:pPr>
-        <w:pStyle w:val="Heading2"/>
-      </w:pPr>
-      <w:bookmarkStart w:id="36" w:name="acoustic-similarity-judgments"/>
-      <w:bookmarkEnd w:id="36"/>
-      <w:r>
-        <w:t xml:space="preserve">Acoustic similarity judgments</w:t>
-      </w:r>
-    </w:p>
-    <w:p>
-      <w:pPr>
-        <w:pStyle w:val="FirstParagraph"/>
-      </w:pPr>
-      <w:r>
-        <w:t xml:space="preserve">Five research assistants rated the similarity between 324 different pairs of imitations. These pairs comprised consecutive imitations in the transmission chain design, e.g., each message was compared to its response. Message order was randomized on each trial so that participants did not know which message was the original and which message was the imitation. Participants were also blind to the overall generation of the imitations by randomizing generation from trial to trial. To facilitate consistency in rating, pairs of sounds were blocked by category, e.g., participants rated all tearing sounds before moving on to other categories of sounds. The instructions given to participants are stated below.</w:t>
-      </w:r>
-    </w:p>
-    <w:p>
-      <w:pPr>
-        <w:pStyle w:val="BlockText"/>
-      </w:pPr>
-      <w:r>
-        <w:t xml:space="preserve">On each trial, you will hear two sounds played in succession. To help you distinguish them, during the first you will see the number 1, and during the second a number 2. After hearing the second sound, you will be asked to rate how similar the two sounds are on a 7-point scale.</w:t>
-      </w:r>
-    </w:p>
-    <w:p>
-      <w:pPr>
-        <w:pStyle w:val="BlockText"/>
-      </w:pPr>
-      <w:r>
-        <w:t xml:space="preserve">A 7 means the sounds are nearly identical. That is, if you were to hear these two sounds played again, you would likely be unable to tell whether they were in the same or different order as the first time you heard them. A 1 on the scale means the sounds are entirely different and you would never confuse them. Each sound in the pair will come from a different speaker, so try to ignore differences due to just people having different voices. For example, a man and a woman saying the same word should get a high rating.</w:t>
-      </w:r>
-    </w:p>
-    <w:p>
-      <w:pPr>
-        <w:pStyle w:val="BlockText"/>
-      </w:pPr>
-      <w:r>
-        <w:t xml:space="preserve">Please try to use as much of the scale as you can while maximizing the likelihood that if you did this again, you would reach the same judgments. [...]</w:t>
-      </w:r>
-    </w:p>
-    <w:p>
-      <w:pPr>
-        <w:pStyle w:val="Heading2"/>
-      </w:pPr>
-      <w:bookmarkStart w:id="37" w:name="algorithimic-measures-of-acoustic-similarity"/>
-      <w:bookmarkEnd w:id="37"/>
-      <w:r>
-        <w:t xml:space="preserve">Algorithimic measures of acoustic similarity</w:t>
-      </w:r>
-    </w:p>
-    <w:p>
-      <w:pPr>
-        <w:pStyle w:val="FirstParagraph"/>
-      </w:pPr>
-      <w:r>
-        <w:t xml:space="preserve">To obtain algorithmic measures of acoustic similarity, we used the acoustic distance functions included in the Phonological Corpus Tools program</w:t>
-      </w:r>
-      <w:r>
-        <w:t xml:space="preserve"> </w:t>
-      </w:r>
-      <w:r>
-        <w:t xml:space="preserve">(Hall et al., n.d.)</w:t>
-      </w:r>
-      <w:r>
-        <w:t xml:space="preserve">. Using this program, we computed MFCC similarities between pairs of sounds using 12 coefficients in order to obtain speaker-independent estimates.</w:t>
-      </w:r>
-    </w:p>
-    <w:p>
-      <w:pPr>
-        <w:pStyle w:val="BodyText"/>
-      </w:pPr>
-      <w:r>
-        <w:t xml:space="preserve">We calculated average acoustic similarity in six kinds of comparisons (Fig. S5A). The first four kinds compared imitations within the same category of environmental sound (glass, tear, water, zipper). The most similar were imitations along consecutive transmissions chains (Within chain, consecutive). Next were all pairwise comparisons of imitations from the same chain (Within chain), followed by all pairwise comparisons leading from the same seed sound (Within seed), and finally all pairwise comparisons for imitations from all seeds within the same category (Within category). As expected, all four kinds of within category comparisons resulted in higher similarity scores than the between category comparisons. The between category comparisons included imitations from the same generation across different chains (Between category, same), and imitations from consecutive generations from different chains (Between category, consecutive).</w:t>
-      </w:r>
-    </w:p>
-    <w:p>
-      <w:pPr>
-        <w:pStyle w:val="BodyText"/>
-      </w:pPr>
-      <w:r>
-        <w:t xml:space="preserve">In parallel with the judgments of acoustic similarity, we also investigated how automated measures of acoustic similarity change over generation of imitation. In contrast to the judgments of acoustic similarity, for the automated analyses we did not find a reliable relationship between imitation generation and automated analysis of acoustic similarity (Fig. S5B). In Fig. S5C, the correlation between the two measures of acoustic similarity is shown.</w:t>
-      </w:r>
-    </w:p>
-    <w:p>
-      <w:pPr>
-        <w:pStyle w:val="FigureWithCaption"/>
       </w:pPr>
       <w:r>
         <w:drawing>
           <wp:inline>
             <wp:extent cx="3810000" cy="2540000"/>
             <wp:effectExtent b="0" l="0" r="0" t="0"/>
-            <wp:docPr descr="Algorithmic measures of acoustic distance. A. Average acoustic distance between pairs of sounds grouped by type of comparison. B. Change in algorithmic acoustic distance over generations of imitations. C. Correlation between similarity judgments and algorithmic measures." title="" id="1" name="Picture"/>
+            <wp:docPr descr="" title="" id="1" name="Picture"/>
             <a:graphic>
               <a:graphicData uri="http://schemas.openxmlformats.org/drawingml/2006/picture">
                 <pic:pic>
                   <pic:nvPicPr>
-                    <pic:cNvPr descr="supporting-information-figs/figS5-1.pdf" id="0" name="Picture"/>
+                    <pic:cNvPr descr="supporting-information-figs/figS6-1.pdf" id="0" name="Picture"/>
                     <pic:cNvPicPr>
                       <a:picLocks noChangeArrowheads="1" noChangeAspect="1"/>
                     </pic:cNvPicPr>
                   </pic:nvPicPr>
                   <pic:blipFill>
-                    <a:blip r:embed="rId38"/>
+                    <a:blip r:embed="rId39"/>
                     <a:stretch>
                       <a:fillRect/>
                     </a:stretch>
@@ -843,20 +869,12 @@
     </w:p>
     <w:p>
       <w:pPr>
-        <w:pStyle w:val="ImageCaption"/>
-      </w:pPr>
-      <w:r>
-        <w:t xml:space="preserve">Algorithmic measures of acoustic distance. A. Average acoustic distance between pairs of sounds grouped by type of comparison. B. Change in algorithmic acoustic distance over generations of imitations. C. Correlation between similarity judgments and algorithmic measures.</w:t>
-      </w:r>
-    </w:p>
-    <w:p>
-      <w:pPr>
         <w:pStyle w:val="Heading1"/>
       </w:pPr>
-      <w:bookmarkStart w:id="39" w:name="matching-imitations-to-seeds"/>
-      <w:bookmarkEnd w:id="39"/>
-      <w:r>
-        <w:t xml:space="preserve">Matching imitations to seeds</w:t>
+      <w:bookmarkStart w:id="40" w:name="collecting-transcriptions-of-imitations"/>
+      <w:bookmarkEnd w:id="40"/>
+      <w:r>
+        <w:t xml:space="preserve">Collecting transcriptions of imitations</w:t>
       </w:r>
     </w:p>
     <w:p>
@@ -864,30 +882,30 @@
         <w:pStyle w:val="FirstParagraph"/>
       </w:pPr>
       <w:r>
-        <w:t xml:space="preserve">To measure the extent to which imitations resembled their seed sound source, we tasked participants with matching the imitation to its source relative to other seed sounds used in the experiment (Fig. S6). Participants were assigned 4 seed sounds (between-subject) to serve as options in the 4AFC task. Mousing over the options played the sounds, which became active after the participant listened to the imitation one time completely. They were allowed to listen to the imitation as many times as they wanted. On each trial they were presented a different imitation and asked to match it to the seed sound they thought the imitator was trying to imitate.</w:t>
-      </w:r>
-    </w:p>
-    <w:p>
-      <w:pPr>
-        <w:pStyle w:val="BodyText"/>
+        <w:t xml:space="preserve">For transcriptions, participants were instructed to turn the sound they heard into a word that, when read, would sound much like the imitation. The interface for collecting transcriptions as well as the exact wording of the instructions is shown in Fig. S7.</w:t>
+      </w:r>
+    </w:p>
+    <w:p>
+      <w:pPr>
+        <w:pStyle w:val="FigureWithCaption"/>
       </w:pPr>
       <w:r>
         <w:drawing>
           <wp:inline>
             <wp:extent cx="3810000" cy="2540000"/>
             <wp:effectExtent b="0" l="0" r="0" t="0"/>
-            <wp:docPr descr="" title="" id="1" name="Picture"/>
+            <wp:docPr descr="Interface for collecting transcriptions. Participants listened to an imitation and were instructed to create novel words corresponding to the sound they heard." title="" id="1" name="Picture"/>
             <a:graphic>
               <a:graphicData uri="http://schemas.openxmlformats.org/drawingml/2006/picture">
                 <pic:pic>
                   <pic:nvPicPr>
-                    <pic:cNvPr descr="supporting-information-figs/figS6-1.pdf" id="0" name="Picture"/>
+                    <pic:cNvPr descr="supporting-information-figs/figS7-1.pdf" id="0" name="Picture"/>
                     <pic:cNvPicPr>
                       <a:picLocks noChangeArrowheads="1" noChangeAspect="1"/>
                     </pic:cNvPicPr>
                   </pic:nvPicPr>
                   <pic:blipFill>
-                    <a:blip r:embed="rId40"/>
+                    <a:blip r:embed="rId41"/>
                     <a:stretch>
                       <a:fillRect/>
                     </a:stretch>
@@ -916,20 +934,18 @@
     </w:p>
     <w:p>
       <w:pPr>
-        <w:pStyle w:val="Heading1"/>
-      </w:pPr>
-      <w:bookmarkStart w:id="41" w:name="collecting-transcriptions-of-imitations"/>
-      <w:bookmarkEnd w:id="41"/>
-      <w:r>
-        <w:t xml:space="preserve">Collecting transcriptions of imitations</w:t>
-      </w:r>
-    </w:p>
-    <w:p>
-      <w:pPr>
-        <w:pStyle w:val="FirstParagraph"/>
-      </w:pPr>
-      <w:r>
-        <w:t xml:space="preserve">For transcriptions, participants were instructed to turn the sound they heard into a word that, when read, would sound much like the imitation. The interface for collecting transcriptions as well as the exact wording of the instructions is shown in Fig. S7.</w:t>
+        <w:pStyle w:val="ImageCaption"/>
+      </w:pPr>
+      <w:r>
+        <w:t xml:space="preserve">Interface for collecting transcriptions. Participants listened to an imitation and were instructed to create novel words corresponding to the sound they heard.</w:t>
+      </w:r>
+    </w:p>
+    <w:p>
+      <w:pPr>
+        <w:pStyle w:val="BodyText"/>
+      </w:pPr>
+      <w:r>
+        <w:t xml:space="preserve">We only obtained transcriptions of a sample of the imitations collected in the telephone game. Specifically, we obtained transcriptions of the first generation of imitations as well as the last 3 generations.</w:t>
       </w:r>
     </w:p>
     <w:p>
@@ -941,12 +957,12 @@
           <wp:inline>
             <wp:extent cx="3810000" cy="2540000"/>
             <wp:effectExtent b="0" l="0" r="0" t="0"/>
-            <wp:docPr descr="Interface for collecting transcriptions. Participants listened to an imitation and were instructed to create novel words corresponding to the sound they heard." title="" id="1" name="Picture"/>
+            <wp:docPr descr="Proportion of imitations that were transcribed. Gray region indicates the number of imitations collected at each generation. Outlined regions denote the number of imitations that were transcribed. First generation imitations and the last three generations of imitations were transcribed." title="" id="1" name="Picture"/>
             <a:graphic>
               <a:graphicData uri="http://schemas.openxmlformats.org/drawingml/2006/picture">
                 <pic:pic>
                   <pic:nvPicPr>
-                    <pic:cNvPr descr="supporting-information-figs/figS7-1.pdf" id="0" name="Picture"/>
+                    <pic:cNvPr descr="supporting-information-figs/figS8-1.pdf" id="0" name="Picture"/>
                     <pic:cNvPicPr>
                       <a:picLocks noChangeArrowheads="1" noChangeAspect="1"/>
                     </pic:cNvPicPr>
@@ -984,7 +1000,55 @@
         <w:pStyle w:val="ImageCaption"/>
       </w:pPr>
       <w:r>
-        <w:t xml:space="preserve">Interface for collecting transcriptions. Participants listened to an imitation and were instructed to create novel words corresponding to the sound they heard.</w:t>
+        <w:t xml:space="preserve">Proportion of imitations that were transcribed. Gray region indicates the number of imitations collected at each generation. Outlined regions denote the number of imitations that were transcribed. First generation imitations and the last three generations of imitations were transcribed.</w:t>
+      </w:r>
+    </w:p>
+    <w:p>
+      <w:pPr>
+        <w:pStyle w:val="Heading2"/>
+      </w:pPr>
+      <w:bookmarkStart w:id="43" w:name="alternative-measures-of-orthographic-distance"/>
+      <w:bookmarkEnd w:id="43"/>
+      <w:r>
+        <w:t xml:space="preserve">Alternative measures of orthographic distance</w:t>
+      </w:r>
+    </w:p>
+    <w:p>
+      <w:pPr>
+        <w:pStyle w:val="FirstParagraph"/>
+      </w:pPr>
+      <w:r>
+        <w:t xml:space="preserve">Our primary measure of transcription difference was provided by the</w:t>
+      </w:r>
+      <w:r>
+        <w:t xml:space="preserve"> </w:t>
+      </w:r>
+      <w:r>
+        <w:rPr>
+          <w:rStyle w:val="VerbatimChar"/>
+        </w:rPr>
+        <w:t xml:space="preserve">SequenceMatcher</w:t>
+      </w:r>
+      <w:r>
+        <w:t xml:space="preserve"> </w:t>
+      </w:r>
+      <w:r>
+        <w:t xml:space="preserve">functions in the</w:t>
+      </w:r>
+      <w:r>
+        <w:t xml:space="preserve"> </w:t>
+      </w:r>
+      <w:r>
+        <w:rPr>
+          <w:rStyle w:val="VerbatimChar"/>
+        </w:rPr>
+        <w:t xml:space="preserve">difflib</w:t>
+      </w:r>
+      <w:r>
+        <w:t xml:space="preserve"> </w:t>
+      </w:r>
+      <w:r>
+        <w:t xml:space="preserve">package of the python standard library. These functions implement Ratcliff and Obershelp's "gestalt pattern matching" algorithm, with the additional feature of taking into account repeated characters when finding longest contiguous substring matches. Here we report alternative measures of orthographic distance, such as the number of exact spelling matches (Fig. S9A).</w:t>
       </w:r>
     </w:p>
     <w:p>
@@ -992,7 +1056,15 @@
         <w:pStyle w:val="BodyText"/>
       </w:pPr>
       <w:r>
-        <w:t xml:space="preserve">We only obtained transcriptions of a sample of the imitations collected in the telephone game. Specifically, we obtained transcriptions of the first generation of imitations as well as the last 3 generations.</w:t>
+        <w:t xml:space="preserve">As can be seen in Fig. S9A, some of the imitations did not yield any exact string matches, indicating that all transcriptions for these imitations were unique. This potentially invalidates our metric for measuring average distance since it involved comparing the most frequent transcription to all other transcriptions of a given imitation. For imitations with all unique transcriptions, the "most frequent" transcription was selected at random. In Fig. S9B, we show the results of our orthographic distance metric separately for imitations with and without any agreement.</w:t>
+      </w:r>
+    </w:p>
+    <w:p>
+      <w:pPr>
+        <w:pStyle w:val="BodyText"/>
+      </w:pPr>
+      <w:r>
+        <w:t xml:space="preserve">Fig. S9C shows an alternative measure corresponding exactly to the length of the substring match among transcriptions, again separating the results by whether or not there was any agreement on the transcription of the imitation.</w:t>
       </w:r>
     </w:p>
     <w:p>
@@ -1004,18 +1076,18 @@
           <wp:inline>
             <wp:extent cx="3810000" cy="2540000"/>
             <wp:effectExtent b="0" l="0" r="0" t="0"/>
-            <wp:docPr descr="Proportion of imitations that were transcribed. Gray region indicates the number of imitations collected at each generation. Outlined regions denote the number of imitations that were transcribed. First generation imitations and the last three generations of imitations were transcribed." title="" id="1" name="Picture"/>
+            <wp:docPr descr="Alternative measures of orthographic distance. A. Percentage of exact string matches per imitation. B. Orthographic distance separated by whether there was any agreement among the transcriptions of a given imitation. C. Change in the average length of the substring match." title="" id="1" name="Picture"/>
             <a:graphic>
               <a:graphicData uri="http://schemas.openxmlformats.org/drawingml/2006/picture">
                 <pic:pic>
                   <pic:nvPicPr>
-                    <pic:cNvPr descr="supporting-information-figs/figS8-1.pdf" id="0" name="Picture"/>
+                    <pic:cNvPr descr="supporting-information-figs/figS9-1.pdf" id="0" name="Picture"/>
                     <pic:cNvPicPr>
                       <a:picLocks noChangeArrowheads="1" noChangeAspect="1"/>
                     </pic:cNvPicPr>
                   </pic:nvPicPr>
                   <pic:blipFill>
-                    <a:blip r:embed="rId43"/>
+                    <a:blip r:embed="rId44"/>
                     <a:stretch>
                       <a:fillRect/>
                     </a:stretch>
@@ -1047,17 +1119,17 @@
         <w:pStyle w:val="ImageCaption"/>
       </w:pPr>
       <w:r>
-        <w:t xml:space="preserve">Proportion of imitations that were transcribed. Gray region indicates the number of imitations collected at each generation. Outlined regions denote the number of imitations that were transcribed. First generation imitations and the last three generations of imitations were transcribed.</w:t>
-      </w:r>
-    </w:p>
-    <w:p>
-      <w:pPr>
-        <w:pStyle w:val="Heading2"/>
-      </w:pPr>
-      <w:bookmarkStart w:id="44" w:name="transcriptions-of-seed-sounds"/>
-      <w:bookmarkEnd w:id="44"/>
-      <w:r>
-        <w:t xml:space="preserve">Transcriptions of seed sounds</w:t>
+        <w:t xml:space="preserve">Alternative measures of orthographic distance. A. Percentage of exact string matches per imitation. B. Orthographic distance separated by whether there was any agreement among the transcriptions of a given imitation. C. Change in the average length of the substring match.</w:t>
+      </w:r>
+    </w:p>
+    <w:p>
+      <w:pPr>
+        <w:pStyle w:val="Heading1"/>
+      </w:pPr>
+      <w:bookmarkStart w:id="45" w:name="matching-transcriptions-to-seeds"/>
+      <w:bookmarkEnd w:id="45"/>
+      <w:r>
+        <w:t xml:space="preserve">Matching transcriptions to seeds</w:t>
       </w:r>
     </w:p>
     <w:p>
@@ -1065,71 +1137,7 @@
         <w:pStyle w:val="FirstParagraph"/>
       </w:pPr>
       <w:r>
-        <w:t xml:space="preserve">We also had participants "transcribe" the seed sounds directly.</w:t>
-      </w:r>
-    </w:p>
-    <w:p>
-      <w:pPr>
-        <w:pStyle w:val="Heading2"/>
-      </w:pPr>
-      <w:bookmarkStart w:id="45" w:name="alternative-measures-of-orthographic-distance"/>
-      <w:bookmarkEnd w:id="45"/>
-      <w:r>
-        <w:t xml:space="preserve">Alternative measures of orthographic distance</w:t>
-      </w:r>
-    </w:p>
-    <w:p>
-      <w:pPr>
-        <w:pStyle w:val="FirstParagraph"/>
-      </w:pPr>
-      <w:r>
-        <w:t xml:space="preserve">Our primary measure of transcription difference was provided by the</w:t>
-      </w:r>
-      <w:r>
-        <w:t xml:space="preserve"> </w:t>
-      </w:r>
-      <w:r>
-        <w:rPr>
-          <w:rStyle w:val="VerbatimChar"/>
-        </w:rPr>
-        <w:t xml:space="preserve">SequenceMatcher</w:t>
-      </w:r>
-      <w:r>
-        <w:t xml:space="preserve"> </w:t>
-      </w:r>
-      <w:r>
-        <w:t xml:space="preserve">functions in the</w:t>
-      </w:r>
-      <w:r>
-        <w:t xml:space="preserve"> </w:t>
-      </w:r>
-      <w:r>
-        <w:rPr>
-          <w:rStyle w:val="VerbatimChar"/>
-        </w:rPr>
-        <w:t xml:space="preserve">difflib</w:t>
-      </w:r>
-      <w:r>
-        <w:t xml:space="preserve"> </w:t>
-      </w:r>
-      <w:r>
-        <w:t xml:space="preserve">package of the python standard library. These functions implement Ratcliff and Obershelp's "gestalt pattern matching" algorithm, with the additional feature of taking into account repeated characters when finding longest contiguous substring matches. Here we report alternative measures of orthographic distance, such as the number of exact spelling matches (Fig. S9A).</w:t>
-      </w:r>
-    </w:p>
-    <w:p>
-      <w:pPr>
-        <w:pStyle w:val="BodyText"/>
-      </w:pPr>
-      <w:r>
-        <w:t xml:space="preserve">As can be seen in Fig. S9A, some of the imitations did not yield any exact string matches, indicating that all transcriptions for these imitations were unique. This potentially invalidates our metric for measuring average distance since it involved comparing the most frequent transcription to all other transcriptions of a given imitation. For imitations with all unique transcriptions, the "most frequent" transcription was selected at random. In Fig. S9B, we show the results of our orthographic distance metric separately for imitations with and without any agreement.</w:t>
-      </w:r>
-    </w:p>
-    <w:p>
-      <w:pPr>
-        <w:pStyle w:val="BodyText"/>
-      </w:pPr>
-      <w:r>
-        <w:t xml:space="preserve">Fig. S9C shows an alternative measure corresponding exactly to the length of the substring match among transcriptions, again separating the results by whether or not there was any agreement on the transcription of the imitation.</w:t>
+        <w:t xml:space="preserve">In this experiment, rather than matching imitations back to seed sounds, participants read a word formed from a transcription of an imitation back to the seed sound. They were instructed the that word was "invented" to correspond to one of the sounds in their options. As before, participants were assigned 4 seed sounds between-subject to use throughout their experimental session. The interface and instructions are shown in Fig. S10.</w:t>
       </w:r>
     </w:p>
     <w:p>
@@ -1141,12 +1149,12 @@
           <wp:inline>
             <wp:extent cx="3810000" cy="2540000"/>
             <wp:effectExtent b="0" l="0" r="0" t="0"/>
-            <wp:docPr descr="Alternative measures of orthographic distance. A. Percentage of exact string matches per imitation. B. Orthographic distance separated by whether there was any agreement among the transcriptions of a given imitation. C. Change in the average length of the substring match." title="" id="1" name="Picture"/>
+            <wp:docPr descr="Interface for matching transcriptions back to original seed sounds. Mousing over the four options (different seed sounds) played the sound." title="" id="1" name="Picture"/>
             <a:graphic>
               <a:graphicData uri="http://schemas.openxmlformats.org/drawingml/2006/picture">
                 <pic:pic>
                   <pic:nvPicPr>
-                    <pic:cNvPr descr="supporting-information-figs/figS9-1.pdf" id="0" name="Picture"/>
+                    <pic:cNvPr descr="supporting-information-figs/figS10-1.pdf" id="0" name="Picture"/>
                     <pic:cNvPicPr>
                       <a:picLocks noChangeArrowheads="1" noChangeAspect="1"/>
                     </pic:cNvPicPr>
@@ -1184,17 +1192,17 @@
         <w:pStyle w:val="ImageCaption"/>
       </w:pPr>
       <w:r>
-        <w:t xml:space="preserve">Alternative measures of orthographic distance. A. Percentage of exact string matches per imitation. B. Orthographic distance separated by whether there was any agreement among the transcriptions of a given imitation. C. Change in the average length of the substring match.</w:t>
+        <w:t xml:space="preserve">Interface for matching transcriptions back to original seed sounds. Mousing over the four options (different seed sounds) played the sound.</w:t>
       </w:r>
     </w:p>
     <w:p>
       <w:pPr>
         <w:pStyle w:val="Heading1"/>
       </w:pPr>
-      <w:bookmarkStart w:id="47" w:name="matching-transcriptions-to-seeds"/>
+      <w:bookmarkStart w:id="47" w:name="learning-transcriptions-as-category-labels"/>
       <w:bookmarkEnd w:id="47"/>
       <w:r>
-        <w:t xml:space="preserve">Matching transcriptions to seeds</w:t>
+        <w:t xml:space="preserve">Learning transcriptions as category labels</w:t>
       </w:r>
     </w:p>
     <w:p>
@@ -1202,30 +1210,78 @@
         <w:pStyle w:val="FirstParagraph"/>
       </w:pPr>
       <w:r>
-        <w:t xml:space="preserve">In this experiment, rather than matching imitations back to seed sounds, participants read a word formed from a transcription of an imitation back to the seed sound. They were instructed the that word was "invented" to correspond to one of the sounds in their options. As before, participants were assigned 4 seed sounds between-subject to use throughout their experimental session. The interface and instructions are shown in Fig. S10.</w:t>
-      </w:r>
-    </w:p>
-    <w:p>
-      <w:pPr>
-        <w:pStyle w:val="FigureWithCaption"/>
+        <w:t xml:space="preserve">To determine which transcriptions to test as category labels, we first selected only those transcriptions which had above chance matching performance when matching back to the original seeds. (The category learning experiment was conducted after the matching experiments). Then we excluded transcriptions that had less than two unique characters or were over 10 characters long, and sampled from both first and last generation imitations to reach a final set that controlled for overall matching accuracy. The R script that performed the automated sampling procedure is available on GitHub at</w:t>
+      </w:r>
+      <w:r>
+        <w:t xml:space="preserve"> </w:t>
+      </w:r>
+      <w:hyperlink r:id="rId48">
+        <w:r>
+          <w:rPr>
+            <w:rStyle w:val="Hyperlink"/>
+          </w:rPr>
+          <w:t xml:space="preserve">github.com/lupyanlab/learning-sound-names/blob/master/R/select_messages.R</w:t>
+        </w:r>
+      </w:hyperlink>
+      <w:r>
+        <w:t xml:space="preserve">.</w:t>
+      </w:r>
+    </w:p>
+    <w:p>
+      <w:pPr>
+        <w:pStyle w:val="BodyText"/>
+      </w:pPr>
+      <w:r>
+        <w:t xml:space="preserve">In the experiment, participants learned, through trial-and-error, the names for four different categories of sounds. On each trial participants listened to one of the 16 environmental sounds used as seeds and then saw a novel word--a transcription of one of the imitations. Participants responded by pressing a green button if the label was the correct label and a red button otherwise. They received accuracy feedback after each trial.</w:t>
+      </w:r>
+    </w:p>
+    <w:p>
+      <w:pPr>
+        <w:pStyle w:val="BodyText"/>
+      </w:pPr>
+      <w:r>
+        <w:t xml:space="preserve">The experiment was divided into blocks so that participants had repeated exposure to each sound and the novel labels multiple times within a block. At the start of a new block, participants received four new sounds from the same four categories (e.g., a new zipping sound, a new water-splash sound, etc.) that they had not heard before, and had to associate these sounds with the same novel labels from the previous blocks. The extent to which their performance declined at the start of each block serves as a measure of how well the label they associated with the sound worked as a label for the category.</w:t>
+      </w:r>
+    </w:p>
+    <w:p>
+      <w:pPr>
+        <w:pStyle w:val="Heading1"/>
+      </w:pPr>
+      <w:bookmarkStart w:id="49" w:name="transcriptions-of-seed-sounds"/>
+      <w:bookmarkEnd w:id="49"/>
+      <w:r>
+        <w:t xml:space="preserve">Transcriptions of seed sounds</w:t>
+      </w:r>
+    </w:p>
+    <w:p>
+      <w:pPr>
+        <w:pStyle w:val="FirstParagraph"/>
+      </w:pPr>
+      <w:r>
+        <w:t xml:space="preserve">As a control, we also had participants generate "transcriptions" directly from the seed sounds. These transcriptions were the most variable in terms of spelling (Fig. S11A), but the most frequent of them were the easiest to match back to the original seeds (Fig. S11C). When learning these transcriptions as category labels, participants were the fastest to learn them in the first block (Fig. S11B), but they did not generalize to new category members as fast as transcriptions taken from last generation imitations.</w:t>
+      </w:r>
+    </w:p>
+    <w:p>
+      <w:pPr>
+        <w:pStyle w:val="BodyText"/>
       </w:pPr>
       <w:r>
         <w:drawing>
           <wp:inline>
             <wp:extent cx="3810000" cy="2540000"/>
             <wp:effectExtent b="0" l="0" r="0" t="0"/>
-            <wp:docPr descr="Interface for matching transcriptions back to original seed sounds. Mousing over the four options (different seed sounds) played the sound." title="" id="1" name="Picture"/>
+            <wp:docPr descr="" title="" id="1" name="Picture"/>
             <a:graphic>
               <a:graphicData uri="http://schemas.openxmlformats.org/drawingml/2006/picture">
                 <pic:pic>
                   <pic:nvPicPr>
-                    <pic:cNvPr descr="supporting-information-figs/figS10-1.pdf" id="0" name="Picture"/>
+                    <pic:cNvPr descr="supporting-information-figs/figS11-1.pdf" id="0" name="Picture"/>
                     <pic:cNvPicPr>
                       <a:picLocks noChangeArrowheads="1" noChangeAspect="1"/>
                     </pic:cNvPicPr>
                   </pic:nvPicPr>
                   <pic:blipFill>
-                    <a:blip r:embed="rId48"/>
+                    <a:blip r:embed="rId50"/>
                     <a:stretch>
                       <a:fillRect/>
                     </a:stretch>
@@ -1254,82 +1310,6 @@
     </w:p>
     <w:p>
       <w:pPr>
-        <w:pStyle w:val="ImageCaption"/>
-      </w:pPr>
-      <w:r>
-        <w:t xml:space="preserve">Interface for matching transcriptions back to original seed sounds. Mousing over the four options (different seed sounds) played the sound.</w:t>
-      </w:r>
-    </w:p>
-    <w:p>
-      <w:pPr>
-        <w:pStyle w:val="Heading2"/>
-      </w:pPr>
-      <w:bookmarkStart w:id="49" w:name="matching-transcriptions-of-seed-sounds"/>
-      <w:bookmarkEnd w:id="49"/>
-      <w:r>
-        <w:t xml:space="preserve">Matching transcriptions of seed sounds</w:t>
-      </w:r>
-    </w:p>
-    <w:p>
-      <w:pPr>
-        <w:pStyle w:val="Heading1"/>
-      </w:pPr>
-      <w:bookmarkStart w:id="50" w:name="learning-transcriptions-as-category-labels"/>
-      <w:bookmarkEnd w:id="50"/>
-      <w:r>
-        <w:t xml:space="preserve">Learning transcriptions as category labels</w:t>
-      </w:r>
-    </w:p>
-    <w:p>
-      <w:pPr>
-        <w:pStyle w:val="FirstParagraph"/>
-      </w:pPr>
-      <w:r>
-        <w:t xml:space="preserve">To determine which transcriptions to test as category labels, we first selected only those transcriptions which had above chance matching performance when matching back to the original seeds. (The category learning experiment was conducted after the matching experiments). Then we excluded transcriptions that had less than two unique characters or were over 10 characters long, and sampled from both first and last generation imitations to reach a final set that controlled for overall matching accuracy. The R script that performed the automated sampling procedure is available on GitHub at</w:t>
-      </w:r>
-      <w:r>
-        <w:t xml:space="preserve"> </w:t>
-      </w:r>
-      <w:hyperlink r:id="rId51">
-        <w:r>
-          <w:rPr>
-            <w:rStyle w:val="Hyperlink"/>
-          </w:rPr>
-          <w:t xml:space="preserve">github.com/lupyanlab/learning-sound-names/blob/master/R/select_messages.R</w:t>
-        </w:r>
-      </w:hyperlink>
-      <w:r>
-        <w:t xml:space="preserve">.</w:t>
-      </w:r>
-    </w:p>
-    <w:p>
-      <w:pPr>
-        <w:pStyle w:val="BodyText"/>
-      </w:pPr>
-      <w:r>
-        <w:t xml:space="preserve">In the experiment, participants learned, through trial-and-error, the names for four different categories of sounds. On each trial participants listened to one of the 16 environmental sounds used as seeds and then saw a novel word--a transcription of one of the imitations. Participants responded by pressing a green button if the label was the correct label and a red button otherwise. They received accuracy feedback after each trial.</w:t>
-      </w:r>
-    </w:p>
-    <w:p>
-      <w:pPr>
-        <w:pStyle w:val="BodyText"/>
-      </w:pPr>
-      <w:r>
-        <w:t xml:space="preserve">The experiment was divided into blocks so that participants had repeated exposure to each sound and the novel labels multiple times within a block. At the start of a new block, participants received four new sounds from the same four categories (e.g., a new zipping sound, a new water-splash sound, etc.) that they had not heard before, and had to associate these sounds with the same novel labels from the previous blocks. The extent to which their performance declined at the start of each block serves as a measure of how well the label they associated with the sound worked as a label for the category.</w:t>
-      </w:r>
-    </w:p>
-    <w:p>
-      <w:pPr>
-        <w:pStyle w:val="Heading2"/>
-      </w:pPr>
-      <w:bookmarkStart w:id="52" w:name="learning-transcriptions-of-seed-sounds"/>
-      <w:bookmarkEnd w:id="52"/>
-      <w:r>
-        <w:t xml:space="preserve">Learning transcriptions of seed sounds</w:t>
-      </w:r>
-    </w:p>
-    <w:p>
-      <w:pPr>
         <w:pStyle w:val="Bibliography"/>
       </w:pPr>
       <w:r>
@@ -1456,7 +1436,7 @@
     </w:lvl>
   </w:abstractNum>
   <w:abstractNum w:abstractNumId="990">
-    <w:nsid w:val="4dbce6c4"/>
+    <w:nsid w:val="488a339c"/>
     <w:multiLevelType w:val="multilevel"/>
     <w:lvl w:ilvl="0">
       <w:numFmt w:val="bullet"/>

</xml_diff>